<commit_message>
Windows: backup: 2022-06-17 11:24:08
</commit_message>
<xml_diff>
--- a/分割代型台阶面识别.docx
+++ b/分割代型台阶面识别.docx
@@ -166,6 +166,8 @@
       <w:r>
         <w:t>（输出该参数）；</w:t>
       </w:r>
+      <w:bookmarkStart w:id="0" w:name="_GoBack"/>
+      <w:bookmarkEnd w:id="0"/>
     </w:p>
     <w:p>
       <w:pPr>
@@ -459,6 +461,7 @@
     <w:p>
       <w:pPr>
         <w:numPr>
+          <w:ilvl w:val="0"/>
           <w:numId w:val="0"/>
         </w:numPr>
         <w:spacing w:after="200"/>
@@ -467,12 +470,126 @@
     <w:p>
       <w:pPr>
         <w:numPr>
+          <w:ilvl w:val="0"/>
           <w:numId w:val="0"/>
         </w:numPr>
         <w:spacing w:after="200"/>
+        <w:rPr>
+          <w:rFonts w:ascii="宋体" w:hAnsi="宋体" w:eastAsia="宋体" w:cs="宋体"/>
+          <w:sz w:val="24"/>
+          <w:szCs w:val="24"/>
+        </w:rPr>
       </w:pPr>
-      <w:bookmarkStart w:id="0" w:name="_GoBack"/>
-      <w:bookmarkEnd w:id="0"/>
+      <w:r>
+        <w:rPr>
+          <w:rFonts w:ascii="宋体" w:hAnsi="宋体" w:eastAsia="宋体" w:cs="宋体"/>
+          <w:sz w:val="24"/>
+          <w:szCs w:val="24"/>
+        </w:rPr>
+        <w:drawing>
+          <wp:inline distT="0" distB="0" distL="114300" distR="114300">
+            <wp:extent cx="2343785" cy="7983220"/>
+            <wp:effectExtent l="0" t="0" r="3175" b="2540"/>
+            <wp:docPr id="1" name="图片 1" descr="IMG_256"/>
+            <wp:cNvGraphicFramePr>
+              <a:graphicFrameLocks xmlns:a="http://schemas.openxmlformats.org/drawingml/2006/main" noChangeAspect="1"/>
+            </wp:cNvGraphicFramePr>
+            <a:graphic xmlns:a="http://schemas.openxmlformats.org/drawingml/2006/main">
+              <a:graphicData uri="http://schemas.openxmlformats.org/drawingml/2006/picture">
+                <pic:pic xmlns:pic="http://schemas.openxmlformats.org/drawingml/2006/picture">
+                  <pic:nvPicPr>
+                    <pic:cNvPr id="1" name="图片 1" descr="IMG_256"/>
+                    <pic:cNvPicPr>
+                      <a:picLocks noChangeAspect="1"/>
+                    </pic:cNvPicPr>
+                  </pic:nvPicPr>
+                  <pic:blipFill>
+                    <a:blip r:embed="rId5"/>
+                    <a:stretch>
+                      <a:fillRect/>
+                    </a:stretch>
+                  </pic:blipFill>
+                  <pic:spPr>
+                    <a:xfrm>
+                      <a:off x="0" y="0"/>
+                      <a:ext cx="2343785" cy="7983220"/>
+                    </a:xfrm>
+                    <a:prstGeom prst="rect">
+                      <a:avLst/>
+                    </a:prstGeom>
+                    <a:noFill/>
+                    <a:ln w="9525">
+                      <a:noFill/>
+                    </a:ln>
+                  </pic:spPr>
+                </pic:pic>
+              </a:graphicData>
+            </a:graphic>
+          </wp:inline>
+        </w:drawing>
+      </w:r>
+    </w:p>
+    <w:p>
+      <w:pPr>
+        <w:numPr>
+          <w:ilvl w:val="0"/>
+          <w:numId w:val="0"/>
+        </w:numPr>
+        <w:spacing w:after="200"/>
+        <w:rPr>
+          <w:rFonts w:ascii="宋体" w:hAnsi="宋体" w:eastAsia="宋体" w:cs="宋体"/>
+          <w:sz w:val="24"/>
+          <w:szCs w:val="24"/>
+        </w:rPr>
+      </w:pPr>
+      <w:r>
+        <w:rPr>
+          <w:rFonts w:ascii="宋体" w:hAnsi="宋体" w:eastAsia="宋体" w:cs="宋体"/>
+          <w:sz w:val="24"/>
+          <w:szCs w:val="24"/>
+        </w:rPr>
+        <w:drawing>
+          <wp:inline distT="0" distB="0" distL="114300" distR="114300">
+            <wp:extent cx="3546475" cy="8467090"/>
+            <wp:effectExtent l="0" t="0" r="4445" b="6350"/>
+            <wp:docPr id="2" name="图片 2" descr="IMG_256"/>
+            <wp:cNvGraphicFramePr>
+              <a:graphicFrameLocks xmlns:a="http://schemas.openxmlformats.org/drawingml/2006/main" noChangeAspect="1"/>
+            </wp:cNvGraphicFramePr>
+            <a:graphic xmlns:a="http://schemas.openxmlformats.org/drawingml/2006/main">
+              <a:graphicData uri="http://schemas.openxmlformats.org/drawingml/2006/picture">
+                <pic:pic xmlns:pic="http://schemas.openxmlformats.org/drawingml/2006/picture">
+                  <pic:nvPicPr>
+                    <pic:cNvPr id="2" name="图片 2" descr="IMG_256"/>
+                    <pic:cNvPicPr>
+                      <a:picLocks noChangeAspect="1"/>
+                    </pic:cNvPicPr>
+                  </pic:nvPicPr>
+                  <pic:blipFill>
+                    <a:blip r:embed="rId6"/>
+                    <a:stretch>
+                      <a:fillRect/>
+                    </a:stretch>
+                  </pic:blipFill>
+                  <pic:spPr>
+                    <a:xfrm>
+                      <a:off x="0" y="0"/>
+                      <a:ext cx="3546475" cy="8467090"/>
+                    </a:xfrm>
+                    <a:prstGeom prst="rect">
+                      <a:avLst/>
+                    </a:prstGeom>
+                    <a:noFill/>
+                    <a:ln w="9525">
+                      <a:noFill/>
+                    </a:ln>
+                  </pic:spPr>
+                </pic:pic>
+              </a:graphicData>
+            </a:graphic>
+          </wp:inline>
+        </w:drawing>
+      </w:r>
     </w:p>
     <w:sectPr>
       <w:cols w:space="720" w:num="1"/>
@@ -632,7 +749,7 @@
   <w:docDefaults>
     <w:rPrDefault>
       <w:rPr>
-        <w:rFonts w:asciiTheme="minorHAnsi" w:hAnsiTheme="minorHAnsi" w:eastAsiaTheme="minorHAnsi" w:cstheme="minorBidi"/>
+        <w:rFonts w:ascii="Times New Roman" w:hAnsi="Times New Roman" w:eastAsia="宋体" w:cs="Times New Roman"/>
       </w:rPr>
     </w:rPrDefault>
     <w:pPrDefault/>
@@ -676,7 +793,7 @@
     <w:lsdException w:unhideWhenUsed="0" w:uiPriority="0" w:semiHidden="0" w:name="table of figures"/>
     <w:lsdException w:unhideWhenUsed="0" w:uiPriority="0" w:semiHidden="0" w:name="envelope address"/>
     <w:lsdException w:unhideWhenUsed="0" w:uiPriority="0" w:semiHidden="0" w:name="envelope return"/>
-    <w:lsdException w:unhideWhenUsed="0" w:uiPriority="0" w:semiHidden="0" w:name="footnote reference"/>
+    <w:lsdException w:qFormat="1" w:unhideWhenUsed="0" w:uiPriority="0" w:semiHidden="0" w:name="footnote reference"/>
     <w:lsdException w:unhideWhenUsed="0" w:uiPriority="0" w:semiHidden="0" w:name="annotation reference"/>
     <w:lsdException w:unhideWhenUsed="0" w:uiPriority="0" w:semiHidden="0" w:name="line number"/>
     <w:lsdException w:unhideWhenUsed="0" w:uiPriority="0" w:semiHidden="0" w:name="page number"/>
@@ -1224,6 +1341,7 @@
   <w:style w:type="character" w:styleId="22">
     <w:name w:val="footnote reference"/>
     <w:basedOn w:val="21"/>
+    <w:qFormat/>
     <w:uiPriority w:val="0"/>
     <w:rPr>
       <w:vertAlign w:val="superscript"/>
@@ -1300,7 +1418,6 @@
       </w:tblCellMar>
     </w:tblPr>
     <w:tblStylePr w:type="firstRow">
-      <w:tblPr/>
       <w:tcPr>
         <w:tcBorders>
           <w:bottom w:val="single" w:color="auto" w:sz="0" w:space="0"/>
@@ -1313,6 +1430,7 @@
     <w:name w:val="Definition Term"/>
     <w:basedOn w:val="1"/>
     <w:next w:val="30"/>
+    <w:qFormat/>
     <w:uiPriority w:val="0"/>
     <w:pPr>
       <w:keepNext/>
@@ -1326,11 +1444,13 @@
   <w:style w:type="paragraph" w:customStyle="1" w:styleId="30">
     <w:name w:val="Definition"/>
     <w:basedOn w:val="1"/>
+    <w:qFormat/>
     <w:uiPriority w:val="0"/>
   </w:style>
   <w:style w:type="paragraph" w:customStyle="1" w:styleId="31">
     <w:name w:val="Table Caption"/>
     <w:basedOn w:val="12"/>
+    <w:qFormat/>
     <w:uiPriority w:val="0"/>
     <w:pPr>
       <w:keepNext/>
@@ -1345,11 +1465,13 @@
   <w:style w:type="paragraph" w:customStyle="1" w:styleId="33">
     <w:name w:val="Figure"/>
     <w:basedOn w:val="1"/>
+    <w:qFormat/>
     <w:uiPriority w:val="0"/>
   </w:style>
   <w:style w:type="paragraph" w:customStyle="1" w:styleId="34">
     <w:name w:val="Captioned Figure"/>
     <w:basedOn w:val="33"/>
+    <w:qFormat/>
     <w:uiPriority w:val="0"/>
     <w:pPr>
       <w:keepNext/>
@@ -1359,6 +1481,7 @@
     <w:name w:val="Verbatim Char"/>
     <w:basedOn w:val="21"/>
     <w:link w:val="36"/>
+    <w:qFormat/>
     <w:uiPriority w:val="0"/>
     <w:rPr>
       <w:rFonts w:ascii="Consolas" w:hAnsi="Consolas"/>
@@ -1369,6 +1492,7 @@
     <w:name w:val="Source Code"/>
     <w:basedOn w:val="1"/>
     <w:link w:val="35"/>
+    <w:qFormat/>
     <w:uiPriority w:val="0"/>
     <w:pPr>
       <w:wordWrap w:val="0"/>
@@ -1401,6 +1525,7 @@
   <w:style w:type="character" w:customStyle="1" w:styleId="39">
     <w:name w:val="KeywordTok"/>
     <w:basedOn w:val="35"/>
+    <w:qFormat/>
     <w:uiPriority w:val="0"/>
     <w:rPr>
       <w:b/>
@@ -1419,6 +1544,7 @@
   <w:style w:type="character" w:customStyle="1" w:styleId="41">
     <w:name w:val="DecValTok"/>
     <w:basedOn w:val="35"/>
+    <w:qFormat/>
     <w:uiPriority w:val="0"/>
     <w:rPr>
       <w:color w:val="40A070"/>
@@ -1427,6 +1553,7 @@
   <w:style w:type="character" w:customStyle="1" w:styleId="42">
     <w:name w:val="BaseNTok"/>
     <w:basedOn w:val="35"/>
+    <w:qFormat/>
     <w:uiPriority w:val="0"/>
     <w:rPr>
       <w:color w:val="40A070"/>
@@ -1435,6 +1562,7 @@
   <w:style w:type="character" w:customStyle="1" w:styleId="43">
     <w:name w:val="FloatTok"/>
     <w:basedOn w:val="35"/>
+    <w:qFormat/>
     <w:uiPriority w:val="0"/>
     <w:rPr>
       <w:color w:val="40A070"/>
@@ -1443,6 +1571,7 @@
   <w:style w:type="character" w:customStyle="1" w:styleId="44">
     <w:name w:val="ConstantTok"/>
     <w:basedOn w:val="35"/>
+    <w:qFormat/>
     <w:uiPriority w:val="0"/>
     <w:rPr>
       <w:color w:val="880000"/>
@@ -1460,6 +1589,7 @@
   <w:style w:type="character" w:customStyle="1" w:styleId="46">
     <w:name w:val="SpecialCharTok"/>
     <w:basedOn w:val="35"/>
+    <w:qFormat/>
     <w:uiPriority w:val="0"/>
     <w:rPr>
       <w:color w:val="4070A0"/>
@@ -1468,6 +1598,7 @@
   <w:style w:type="character" w:customStyle="1" w:styleId="47">
     <w:name w:val="StringTok"/>
     <w:basedOn w:val="35"/>
+    <w:qFormat/>
     <w:uiPriority w:val="0"/>
     <w:rPr>
       <w:color w:val="4070A0"/>
@@ -1485,6 +1616,7 @@
   <w:style w:type="character" w:customStyle="1" w:styleId="49">
     <w:name w:val="SpecialStringTok"/>
     <w:basedOn w:val="35"/>
+    <w:qFormat/>
     <w:uiPriority w:val="0"/>
     <w:rPr>
       <w:color w:val="BB6688"/>
@@ -1493,11 +1625,13 @@
   <w:style w:type="character" w:customStyle="1" w:styleId="50">
     <w:name w:val="ImportTok"/>
     <w:basedOn w:val="35"/>
+    <w:qFormat/>
     <w:uiPriority w:val="0"/>
   </w:style>
   <w:style w:type="character" w:customStyle="1" w:styleId="51">
     <w:name w:val="CommentTok"/>
     <w:basedOn w:val="35"/>
+    <w:qFormat/>
     <w:uiPriority w:val="0"/>
     <w:rPr>
       <w:i/>
@@ -1557,6 +1691,7 @@
   <w:style w:type="character" w:customStyle="1" w:styleId="57">
     <w:name w:val="VariableTok"/>
     <w:basedOn w:val="35"/>
+    <w:qFormat/>
     <w:uiPriority w:val="0"/>
     <w:rPr>
       <w:color w:val="19177C"/>
@@ -1565,6 +1700,7 @@
   <w:style w:type="character" w:customStyle="1" w:styleId="58">
     <w:name w:val="ControlFlowTok"/>
     <w:basedOn w:val="35"/>
+    <w:qFormat/>
     <w:uiPriority w:val="0"/>
     <w:rPr>
       <w:b/>
@@ -1583,6 +1719,7 @@
   <w:style w:type="character" w:customStyle="1" w:styleId="60">
     <w:name w:val="BuiltInTok"/>
     <w:basedOn w:val="35"/>
+    <w:qFormat/>
     <w:uiPriority w:val="0"/>
   </w:style>
   <w:style w:type="character" w:customStyle="1" w:styleId="61">
@@ -1594,6 +1731,7 @@
   <w:style w:type="character" w:customStyle="1" w:styleId="62">
     <w:name w:val="PreprocessorTok"/>
     <w:basedOn w:val="35"/>
+    <w:qFormat/>
     <w:uiPriority w:val="0"/>
     <w:rPr>
       <w:color w:val="BC7A00"/>
@@ -1649,6 +1787,7 @@
   <w:style w:type="character" w:customStyle="1" w:styleId="68">
     <w:name w:val="ErrorTok"/>
     <w:basedOn w:val="35"/>
+    <w:qFormat/>
     <w:uiPriority w:val="0"/>
     <w:rPr>
       <w:b/>
@@ -1658,6 +1797,7 @@
   <w:style w:type="character" w:customStyle="1" w:styleId="69">
     <w:name w:val="NormalTok"/>
     <w:basedOn w:val="35"/>
+    <w:qFormat/>
     <w:uiPriority w:val="0"/>
   </w:style>
 </w:styles>

</xml_diff>